<commit_message>
update dray from Ido
</commit_message>
<xml_diff>
--- a/EX4/dry.docx
+++ b/EX4/dry.docx
@@ -10,13 +10,31 @@
         <w:spacing w:after="0" w:line="240" w:lineRule="auto"/>
         <w:jc w:val="center"/>
         <w:rPr>
+          <w:rFonts w:hint="cs"/>
+          <w:rtl/>
+        </w:rPr>
+      </w:pPr>
+      <w:r>
+        <w:rPr>
+          <w:rFonts w:ascii="David-Bold" w:cs="David-Bold" w:hint="cs"/>
+          <w:b/>
+          <w:bCs/>
+          <w:sz w:val="36"/>
+          <w:szCs w:val="36"/>
+          <w:rtl/>
+        </w:rPr>
+        <w:t>תרגיל</w:t>
+      </w:r>
+      <w:r>
+        <w:rPr>
           <w:rFonts w:ascii="David-Bold" w:cs="David-Bold"/>
           <w:b/>
           <w:bCs/>
           <w:sz w:val="36"/>
           <w:szCs w:val="36"/>
         </w:rPr>
-      </w:pPr>
+        <w:t xml:space="preserve"> </w:t>
+      </w:r>
       <w:r>
         <w:rPr>
           <w:rFonts w:ascii="David-Bold" w:cs="David-Bold" w:hint="cs"/>
@@ -26,7 +44,7 @@
           <w:szCs w:val="36"/>
           <w:rtl/>
         </w:rPr>
-        <w:t>תרגיל</w:t>
+        <w:t>בית</w:t>
       </w:r>
       <w:r>
         <w:rPr>
@@ -47,7 +65,7 @@
           <w:szCs w:val="36"/>
           <w:rtl/>
         </w:rPr>
-        <w:t>בית</w:t>
+        <w:t>4</w:t>
       </w:r>
       <w:r>
         <w:rPr>
@@ -68,7 +86,7 @@
           <w:szCs w:val="36"/>
           <w:rtl/>
         </w:rPr>
-        <w:t>4</w:t>
+        <w:t>בהנדסה</w:t>
       </w:r>
       <w:r>
         <w:rPr>
@@ -89,117 +107,1586 @@
           <w:szCs w:val="36"/>
           <w:rtl/>
         </w:rPr>
-        <w:t>בהנדסה</w:t>
-      </w:r>
-      <w:r>
-        <w:rPr>
-          <w:rFonts w:ascii="David-Bold" w:cs="David-Bold"/>
+        <w:t>לא</w:t>
+      </w:r>
+      <w:r>
+        <w:rPr>
+          <w:rFonts w:cs="David-Bold" w:hint="cs"/>
           <w:b/>
           <w:bCs/>
           <w:sz w:val="36"/>
           <w:szCs w:val="36"/>
+          <w:rtl/>
+        </w:rPr>
+        <w:t>חור</w:t>
+      </w:r>
+    </w:p>
+    <w:p>
+      <w:pPr>
+        <w:jc w:val="center"/>
+        <w:rPr>
+          <w:rtl/>
+        </w:rPr>
+      </w:pPr>
+      <w:r>
+        <w:t>Vulnerabilities</w:t>
+      </w:r>
+    </w:p>
+    <w:p>
+      <w:pPr>
+        <w:rPr>
+          <w:rtl/>
+        </w:rPr>
+      </w:pPr>
+      <w:r>
+        <w:rPr>
+          <w:rFonts w:hint="cs"/>
+          <w:rtl/>
+        </w:rPr>
+        <w:t>דרור כרמון 036861292</w:t>
+      </w:r>
+    </w:p>
+    <w:p>
+      <w:pPr>
+        <w:rPr>
+          <w:rtl/>
+        </w:rPr>
+      </w:pPr>
+      <w:r>
+        <w:rPr>
+          <w:rFonts w:hint="cs"/>
+          <w:rtl/>
+        </w:rPr>
+        <w:t xml:space="preserve">עידו מנגר </w:t>
+      </w:r>
+      <w:r>
+        <w:rPr>
+          <w:rtl/>
+        </w:rPr>
+        <w:t>212324313</w:t>
+      </w:r>
+    </w:p>
+    <w:p>
+      <w:pPr>
+        <w:rPr>
+          <w:rtl/>
+        </w:rPr>
+      </w:pPr>
+    </w:p>
+    <w:p>
+      <w:pPr>
+        <w:rPr>
+          <w:u w:val="single"/>
+          <w:rtl/>
+        </w:rPr>
+      </w:pPr>
+      <w:r>
+        <w:rPr>
+          <w:rFonts w:hint="cs"/>
+          <w:u w:val="single"/>
+          <w:rtl/>
+        </w:rPr>
+        <w:t>חלק</w:t>
+      </w:r>
+      <w:r>
+        <w:rPr>
+          <w:u w:val="single"/>
         </w:rPr>
         <w:t xml:space="preserve"> </w:t>
       </w:r>
       <w:r>
         <w:rPr>
-          <w:rFonts w:ascii="David-Bold" w:cs="David-Bold" w:hint="cs"/>
+          <w:rFonts w:hint="cs"/>
+          <w:u w:val="single"/>
+          <w:rtl/>
+        </w:rPr>
+        <w:t>יבש</w:t>
+      </w:r>
+    </w:p>
+    <w:p>
+      <w:pPr>
+        <w:rPr>
+          <w:rtl/>
+        </w:rPr>
+      </w:pPr>
+    </w:p>
+    <w:p>
+      <w:pPr>
+        <w:pStyle w:val="ListParagraph"/>
+        <w:numPr>
+          <w:ilvl w:val="0"/>
+          <w:numId w:val="6"/>
+        </w:numPr>
+      </w:pPr>
+      <w:r>
+        <w:rPr>
+          <w:rFonts w:hint="cs"/>
+          <w:rtl/>
+        </w:rPr>
+        <w:t xml:space="preserve">יתכן שרצף הפקודות </w:t>
+      </w:r>
+      <w:r>
+        <w:t>60 C3</w:t>
+      </w:r>
+      <w:r>
+        <w:rPr>
+          <w:rFonts w:hint="cs"/>
+          <w:rtl/>
+        </w:rPr>
+        <w:t xml:space="preserve"> הוא חלק מפקודה ארוכה יותר שתחילתה כתובת נמוכה מ- </w:t>
+      </w:r>
+      <w:r>
+        <w:t>0x9ad9e71c</w:t>
+      </w:r>
+      <w:r>
+        <w:rPr>
+          <w:rFonts w:hint="cs"/>
+          <w:rtl/>
+        </w:rPr>
+        <w:t xml:space="preserve"> אבל כאשר מפרשים אותה מהכתובת הנ"ל היא מתורגמת לפעולות שהתקבלו. למשל הפקודה המלאה בגודל 3 בתים היא </w:t>
+      </w:r>
+      <w:r>
+        <w:t>24 60 C3</w:t>
+      </w:r>
+      <w:r>
+        <w:rPr>
+          <w:rFonts w:hint="cs"/>
+          <w:rtl/>
+        </w:rPr>
+        <w:t xml:space="preserve"> והיא מתורגמת לפקודות:</w:t>
+      </w:r>
+    </w:p>
+    <w:p>
+      <w:pPr>
+        <w:pStyle w:val="ListParagraph"/>
+        <w:bidi w:val="0"/>
+      </w:pPr>
+      <w:r>
+        <w:t>0x9ad9e71b</w:t>
+      </w:r>
+      <w:r>
+        <w:t>:  24 60      </w:t>
+      </w:r>
+      <w:r>
+        <w:t>and    al,0x60</w:t>
+      </w:r>
+      <w:r>
+        <w:br/>
+      </w:r>
+      <w:r>
+        <w:t>0x9ad9e71d</w:t>
+      </w:r>
+      <w:r>
+        <w:t>:  c3         ret</w:t>
+      </w:r>
+    </w:p>
+    <w:p>
+      <w:pPr>
+        <w:pStyle w:val="ListParagraph"/>
+        <w:bidi w:val="0"/>
+      </w:pPr>
+    </w:p>
+    <w:p>
+      <w:pPr>
+        <w:rPr>
+          <w:rFonts w:hint="cs"/>
+          <w:rtl/>
+        </w:rPr>
+      </w:pPr>
+      <w:r>
+        <w:rPr>
+          <w:rFonts w:hint="cs"/>
+          <w:rtl/>
+        </w:rPr>
+        <w:t xml:space="preserve">2) נשתמש בפונקציה </w:t>
+      </w:r>
+      <w:r>
+        <w:t>SetSecurityInfo</w:t>
+      </w:r>
+      <w:r>
+        <w:rPr>
+          <w:rFonts w:hint="cs"/>
+          <w:rtl/>
+        </w:rPr>
+        <w:t xml:space="preserve"> של </w:t>
+      </w:r>
+      <w:r>
+        <w:t xml:space="preserve">windows </w:t>
+      </w:r>
+      <w:r>
+        <w:rPr>
+          <w:rFonts w:hint="cs"/>
+          <w:rtl/>
+        </w:rPr>
+        <w:t xml:space="preserve"> כדי לשנות הרשאות לקובץ</w:t>
+      </w:r>
+    </w:p>
+    <w:p>
+      <w:pPr>
+        <w:bidi w:val="0"/>
+        <w:rPr>
+          <w:rtl/>
+        </w:rPr>
+      </w:pPr>
+      <w:r>
+        <w:t>Part1-</w:t>
+      </w:r>
+    </w:p>
+    <w:p>
+      <w:pPr>
+        <w:bidi w:val="0"/>
+      </w:pPr>
+      <w:r>
+        <w:t>9ad9e700- 3 pops for 3 args</w:t>
+      </w:r>
+    </w:p>
+    <w:p>
+      <w:pPr>
+        <w:bidi w:val="0"/>
+      </w:pPr>
+      <w:r>
+        <w:t>70707070- file handler</w:t>
+      </w:r>
+    </w:p>
+    <w:p>
+      <w:pPr>
+        <w:pStyle w:val="HTMLPreformatted"/>
+        <w:rPr>
+          <w:rFonts w:asciiTheme="minorHAnsi" w:eastAsiaTheme="minorHAnsi" w:hAnsiTheme="minorHAnsi" w:cstheme="minorBidi"/>
+          <w:sz w:val="22"/>
+          <w:szCs w:val="22"/>
+        </w:rPr>
+      </w:pPr>
+      <w:r>
+        <w:rPr>
+          <w:rFonts w:asciiTheme="minorHAnsi" w:eastAsiaTheme="minorHAnsi" w:hAnsiTheme="minorHAnsi" w:cstheme="minorBidi"/>
+          <w:sz w:val="22"/>
+          <w:szCs w:val="22"/>
+        </w:rPr>
+        <w:t>00</w:t>
+      </w:r>
+      <w:r>
+        <w:rPr>
+          <w:rFonts w:asciiTheme="minorHAnsi" w:eastAsiaTheme="minorHAnsi" w:hAnsiTheme="minorHAnsi" w:cstheme="minorBidi"/>
+          <w:sz w:val="22"/>
+          <w:szCs w:val="22"/>
+        </w:rPr>
+        <w:t>00</w:t>
+      </w:r>
+      <w:r>
+        <w:rPr>
+          <w:rFonts w:asciiTheme="minorHAnsi" w:eastAsiaTheme="minorHAnsi" w:hAnsiTheme="minorHAnsi" w:cstheme="minorBidi"/>
+          <w:sz w:val="22"/>
+          <w:szCs w:val="22"/>
+        </w:rPr>
+        <w:t>0001</w:t>
+      </w:r>
+      <w:r>
+        <w:rPr>
+          <w:rFonts w:asciiTheme="minorHAnsi" w:eastAsiaTheme="minorHAnsi" w:hAnsiTheme="minorHAnsi" w:cstheme="minorBidi"/>
+          <w:sz w:val="22"/>
+          <w:szCs w:val="22"/>
+        </w:rPr>
+        <w:t xml:space="preserve">- </w:t>
+      </w:r>
+      <w:r>
+        <w:rPr>
+          <w:rFonts w:asciiTheme="minorHAnsi" w:eastAsiaTheme="minorHAnsi" w:hAnsiTheme="minorHAnsi" w:cstheme="minorBidi"/>
+          <w:sz w:val="22"/>
+          <w:szCs w:val="22"/>
+        </w:rPr>
+        <w:t>S</w:t>
+      </w:r>
+      <w:r>
+        <w:rPr>
+          <w:rFonts w:asciiTheme="minorHAnsi" w:eastAsiaTheme="minorHAnsi" w:hAnsiTheme="minorHAnsi" w:cstheme="minorBidi"/>
+          <w:sz w:val="22"/>
+          <w:szCs w:val="22"/>
+        </w:rPr>
+        <w:t>E_OBJECT_TYP</w:t>
+      </w:r>
+      <w:r>
+        <w:rPr>
+          <w:rFonts w:asciiTheme="minorHAnsi" w:eastAsiaTheme="minorHAnsi" w:hAnsiTheme="minorHAnsi" w:cstheme="minorBidi"/>
+          <w:sz w:val="22"/>
+          <w:szCs w:val="22"/>
+        </w:rPr>
+        <w:t xml:space="preserve">E </w:t>
+      </w:r>
+      <w:r>
+        <w:rPr>
+          <w:rFonts w:asciiTheme="minorHAnsi" w:eastAsiaTheme="minorHAnsi" w:hAnsiTheme="minorHAnsi" w:cstheme="minorBidi"/>
+          <w:sz w:val="22"/>
+          <w:szCs w:val="22"/>
+        </w:rPr>
+        <w:t>Enum value</w:t>
+      </w:r>
+      <w:r>
+        <w:rPr>
+          <w:rFonts w:asciiTheme="minorHAnsi" w:eastAsiaTheme="minorHAnsi" w:hAnsiTheme="minorHAnsi" w:cstheme="minorBidi"/>
+          <w:sz w:val="22"/>
+          <w:szCs w:val="22"/>
+        </w:rPr>
+        <w:t xml:space="preserve"> that means FILE_OBJECT</w:t>
+      </w:r>
+    </w:p>
+    <w:p>
+      <w:pPr>
+        <w:bidi w:val="0"/>
+      </w:pPr>
+      <w:r>
+        <w:t>11111111-</w:t>
+      </w:r>
+      <w:r>
+        <w:t xml:space="preserve"> Security information parameter, we want </w:t>
+      </w:r>
+      <w:r>
+        <w:t>permissions will be set all to 1 including read/write</w:t>
+      </w:r>
+    </w:p>
+    <w:p>
+      <w:pPr>
+        <w:pStyle w:val="Heading1"/>
+        <w:rPr>
+          <w:rFonts w:asciiTheme="minorHAnsi" w:eastAsiaTheme="minorHAnsi" w:hAnsiTheme="minorHAnsi" w:cstheme="minorBidi"/>
+          <w:b w:val="0"/>
+          <w:bCs w:val="0"/>
+          <w:kern w:val="0"/>
+          <w:sz w:val="22"/>
+          <w:szCs w:val="22"/>
+        </w:rPr>
+      </w:pPr>
+      <w:r>
+        <w:rPr>
+          <w:rFonts w:asciiTheme="minorHAnsi" w:eastAsiaTheme="minorHAnsi" w:hAnsiTheme="minorHAnsi" w:cstheme="minorBidi"/>
+          <w:b w:val="0"/>
+          <w:bCs w:val="0"/>
+          <w:kern w:val="0"/>
+          <w:sz w:val="22"/>
+          <w:szCs w:val="22"/>
+        </w:rPr>
+        <w:t>SetSecurityInfo -windows function that sets the security info of the file to what we gave it- we now should have all of the permissions</w:t>
+      </w:r>
+    </w:p>
+    <w:p>
+      <w:pPr>
+        <w:pStyle w:val="Heading1"/>
+        <w:rPr>
+          <w:rFonts w:asciiTheme="minorHAnsi" w:eastAsiaTheme="minorHAnsi" w:hAnsiTheme="minorHAnsi" w:cstheme="minorBidi"/>
+          <w:b w:val="0"/>
+          <w:bCs w:val="0"/>
+          <w:kern w:val="0"/>
+          <w:sz w:val="22"/>
+          <w:szCs w:val="22"/>
+        </w:rPr>
+      </w:pPr>
+      <w:r>
+        <w:rPr>
+          <w:rFonts w:asciiTheme="minorHAnsi" w:eastAsiaTheme="minorHAnsi" w:hAnsiTheme="minorHAnsi" w:cstheme="minorBidi"/>
+          <w:b w:val="0"/>
+          <w:bCs w:val="0"/>
+          <w:kern w:val="0"/>
+          <w:sz w:val="22"/>
+          <w:szCs w:val="22"/>
+        </w:rPr>
+        <w:t>Part 2-</w:t>
+      </w:r>
+    </w:p>
+    <w:p>
+      <w:pPr>
+        <w:pStyle w:val="Heading1"/>
+        <w:rPr>
+          <w:rFonts w:asciiTheme="minorHAnsi" w:eastAsiaTheme="minorHAnsi" w:hAnsiTheme="minorHAnsi" w:cstheme="minorBidi"/>
+          <w:b w:val="0"/>
+          <w:bCs w:val="0"/>
+          <w:kern w:val="0"/>
+          <w:sz w:val="22"/>
+          <w:szCs w:val="22"/>
+        </w:rPr>
+      </w:pPr>
+      <w:r>
+        <w:rPr>
+          <w:rFonts w:asciiTheme="minorHAnsi" w:eastAsiaTheme="minorHAnsi" w:hAnsiTheme="minorHAnsi" w:cstheme="minorBidi"/>
+          <w:b w:val="0"/>
+          <w:bCs w:val="0"/>
+          <w:kern w:val="0"/>
+          <w:sz w:val="22"/>
+          <w:szCs w:val="22"/>
+        </w:rPr>
+        <w:t>9ad9e71a</w:t>
+      </w:r>
+      <w:r>
+        <w:rPr>
+          <w:rFonts w:asciiTheme="minorHAnsi" w:eastAsiaTheme="minorHAnsi" w:hAnsiTheme="minorHAnsi" w:cstheme="minorBidi"/>
+          <w:b w:val="0"/>
+          <w:bCs w:val="0"/>
+          <w:kern w:val="0"/>
+          <w:sz w:val="22"/>
+          <w:szCs w:val="22"/>
+        </w:rPr>
+        <w:t xml:space="preserve"> -</w:t>
+      </w:r>
+      <w:r>
+        <w:rPr>
+          <w:rFonts w:asciiTheme="minorHAnsi" w:eastAsiaTheme="minorHAnsi" w:hAnsiTheme="minorHAnsi" w:cstheme="minorBidi"/>
+          <w:b w:val="0"/>
+          <w:bCs w:val="0"/>
+          <w:kern w:val="0"/>
+          <w:sz w:val="22"/>
+          <w:szCs w:val="22"/>
+        </w:rPr>
+        <w:t>Pop</w:t>
+      </w:r>
+      <w:r>
+        <w:rPr>
+          <w:rFonts w:asciiTheme="minorHAnsi" w:eastAsiaTheme="minorHAnsi" w:hAnsiTheme="minorHAnsi" w:cstheme="minorBidi"/>
+          <w:b w:val="0"/>
+          <w:bCs w:val="0"/>
+          <w:kern w:val="0"/>
+          <w:sz w:val="22"/>
+          <w:szCs w:val="22"/>
+        </w:rPr>
+        <w:t xml:space="preserve"> edi</w:t>
+      </w:r>
+      <w:r>
+        <w:rPr>
+          <w:rFonts w:asciiTheme="minorHAnsi" w:eastAsiaTheme="minorHAnsi" w:hAnsiTheme="minorHAnsi" w:cstheme="minorBidi"/>
+          <w:b w:val="0"/>
+          <w:bCs w:val="0"/>
+          <w:kern w:val="0"/>
+          <w:sz w:val="22"/>
+          <w:szCs w:val="22"/>
+        </w:rPr>
+        <w:t>- edi</w:t>
+      </w:r>
+      <w:r>
+        <w:rPr>
+          <w:rFonts w:asciiTheme="minorHAnsi" w:eastAsiaTheme="minorHAnsi" w:hAnsiTheme="minorHAnsi" w:cstheme="minorBidi"/>
+          <w:b w:val="0"/>
+          <w:bCs w:val="0"/>
+          <w:kern w:val="0"/>
+          <w:sz w:val="22"/>
+          <w:szCs w:val="22"/>
+        </w:rPr>
+        <w:t xml:space="preserve"> will be</w:t>
+      </w:r>
+      <w:r>
+        <w:rPr>
+          <w:rFonts w:asciiTheme="minorHAnsi" w:eastAsiaTheme="minorHAnsi" w:hAnsiTheme="minorHAnsi" w:cstheme="minorBidi"/>
+          <w:b w:val="0"/>
+          <w:bCs w:val="0"/>
+          <w:kern w:val="0"/>
+          <w:sz w:val="22"/>
+          <w:szCs w:val="22"/>
+        </w:rPr>
+        <w:t xml:space="preserve"> the address to pop 3 items from the stack</w:t>
+      </w:r>
+      <w:r>
+        <w:rPr>
+          <w:rFonts w:asciiTheme="minorHAnsi" w:eastAsiaTheme="minorHAnsi" w:hAnsiTheme="minorHAnsi" w:cstheme="minorBidi"/>
+          <w:b w:val="0"/>
+          <w:bCs w:val="0"/>
+          <w:kern w:val="0"/>
+          <w:sz w:val="22"/>
+          <w:szCs w:val="22"/>
+        </w:rPr>
+        <w:t xml:space="preserve"> </w:t>
+      </w:r>
+    </w:p>
+    <w:p>
+      <w:pPr>
+        <w:pStyle w:val="Heading1"/>
+        <w:rPr>
+          <w:rFonts w:asciiTheme="minorHAnsi" w:eastAsiaTheme="minorHAnsi" w:hAnsiTheme="minorHAnsi" w:cstheme="minorBidi"/>
+          <w:b w:val="0"/>
+          <w:bCs w:val="0"/>
+          <w:kern w:val="0"/>
+          <w:sz w:val="22"/>
+          <w:szCs w:val="22"/>
+        </w:rPr>
+      </w:pPr>
+      <w:r>
+        <w:rPr>
+          <w:rFonts w:asciiTheme="minorHAnsi" w:eastAsiaTheme="minorHAnsi" w:hAnsiTheme="minorHAnsi" w:cstheme="minorBidi"/>
+          <w:b w:val="0"/>
+          <w:bCs w:val="0"/>
+          <w:kern w:val="0"/>
+          <w:sz w:val="22"/>
+          <w:szCs w:val="22"/>
+        </w:rPr>
+        <w:t>9ad9e700</w:t>
+      </w:r>
+      <w:r>
+        <w:rPr>
+          <w:rFonts w:asciiTheme="minorHAnsi" w:eastAsiaTheme="minorHAnsi" w:hAnsiTheme="minorHAnsi" w:cstheme="minorBidi"/>
+          <w:b w:val="0"/>
+          <w:bCs w:val="0"/>
+          <w:kern w:val="0"/>
+          <w:sz w:val="22"/>
+          <w:szCs w:val="22"/>
+        </w:rPr>
+        <w:t xml:space="preserve"> - </w:t>
+      </w:r>
+      <w:r>
+        <w:rPr>
+          <w:rFonts w:asciiTheme="minorHAnsi" w:eastAsiaTheme="minorHAnsi" w:hAnsiTheme="minorHAnsi" w:cstheme="minorBidi"/>
+          <w:b w:val="0"/>
+          <w:bCs w:val="0"/>
+          <w:kern w:val="0"/>
+          <w:sz w:val="22"/>
+          <w:szCs w:val="22"/>
+        </w:rPr>
+        <w:t>Pop 3</w:t>
+      </w:r>
+      <w:r>
+        <w:rPr>
+          <w:rFonts w:asciiTheme="minorHAnsi" w:eastAsiaTheme="minorHAnsi" w:hAnsiTheme="minorHAnsi" w:cstheme="minorBidi"/>
+          <w:b w:val="0"/>
+          <w:bCs w:val="0"/>
+          <w:kern w:val="0"/>
+          <w:sz w:val="22"/>
+          <w:szCs w:val="22"/>
+        </w:rPr>
+        <w:t xml:space="preserve"> from the stack</w:t>
+      </w:r>
+    </w:p>
+    <w:p>
+      <w:pPr>
+        <w:pStyle w:val="Heading1"/>
+        <w:rPr>
+          <w:rFonts w:asciiTheme="minorHAnsi" w:eastAsiaTheme="minorHAnsi" w:hAnsiTheme="minorHAnsi" w:cstheme="minorBidi"/>
+          <w:b w:val="0"/>
+          <w:bCs w:val="0"/>
+          <w:kern w:val="0"/>
+          <w:sz w:val="22"/>
+          <w:szCs w:val="22"/>
+        </w:rPr>
+      </w:pPr>
+      <w:r>
+        <w:rPr>
+          <w:rFonts w:asciiTheme="minorHAnsi" w:eastAsiaTheme="minorHAnsi" w:hAnsiTheme="minorHAnsi" w:cstheme="minorBidi"/>
+          <w:b w:val="0"/>
+          <w:bCs w:val="0"/>
+          <w:kern w:val="0"/>
+          <w:sz w:val="22"/>
+          <w:szCs w:val="22"/>
+        </w:rPr>
+        <w:t>9ad9e713</w:t>
+      </w:r>
+      <w:r>
+        <w:rPr>
+          <w:rFonts w:asciiTheme="minorHAnsi" w:eastAsiaTheme="minorHAnsi" w:hAnsiTheme="minorHAnsi" w:cstheme="minorBidi"/>
+          <w:b w:val="0"/>
+          <w:bCs w:val="0"/>
+          <w:kern w:val="0"/>
+          <w:sz w:val="22"/>
+          <w:szCs w:val="22"/>
+        </w:rPr>
+        <w:t xml:space="preserve">- </w:t>
+      </w:r>
+      <w:r>
+        <w:rPr>
+          <w:rFonts w:asciiTheme="minorHAnsi" w:eastAsiaTheme="minorHAnsi" w:hAnsiTheme="minorHAnsi" w:cstheme="minorBidi"/>
+          <w:b w:val="0"/>
+          <w:bCs w:val="0"/>
+          <w:kern w:val="0"/>
+          <w:sz w:val="22"/>
+          <w:szCs w:val="22"/>
+        </w:rPr>
+        <w:t>Pop 2</w:t>
+      </w:r>
+      <w:r>
+        <w:rPr>
+          <w:rFonts w:asciiTheme="minorHAnsi" w:eastAsiaTheme="minorHAnsi" w:hAnsiTheme="minorHAnsi" w:cstheme="minorBidi"/>
+          <w:b w:val="0"/>
+          <w:bCs w:val="0"/>
+          <w:kern w:val="0"/>
+          <w:sz w:val="22"/>
+          <w:szCs w:val="22"/>
+        </w:rPr>
+        <w:t xml:space="preserve"> from the stack</w:t>
+      </w:r>
+      <w:r>
+        <w:rPr>
+          <w:rFonts w:asciiTheme="minorHAnsi" w:eastAsiaTheme="minorHAnsi" w:hAnsiTheme="minorHAnsi" w:cstheme="minorBidi"/>
+          <w:b w:val="0"/>
+          <w:bCs w:val="0"/>
+          <w:kern w:val="0"/>
+          <w:sz w:val="22"/>
+          <w:szCs w:val="22"/>
+        </w:rPr>
+        <w:t xml:space="preserve">- put the address in ebx </w:t>
+      </w:r>
+    </w:p>
+    <w:p>
+      <w:pPr>
+        <w:pStyle w:val="Heading1"/>
+        <w:rPr>
+          <w:rFonts w:asciiTheme="minorHAnsi" w:eastAsiaTheme="minorHAnsi" w:hAnsiTheme="minorHAnsi" w:cstheme="minorBidi"/>
+          <w:b w:val="0"/>
+          <w:bCs w:val="0"/>
+          <w:kern w:val="0"/>
+          <w:sz w:val="22"/>
+          <w:szCs w:val="22"/>
+        </w:rPr>
+      </w:pPr>
+      <w:r>
+        <w:rPr>
+          <w:rFonts w:asciiTheme="minorHAnsi" w:eastAsiaTheme="minorHAnsi" w:hAnsiTheme="minorHAnsi" w:cstheme="minorBidi"/>
+          <w:b w:val="0"/>
+          <w:bCs w:val="0"/>
+          <w:kern w:val="0"/>
+          <w:sz w:val="22"/>
+          <w:szCs w:val="22"/>
+        </w:rPr>
+        <w:t>7070 707C- the id minus F plus 27</w:t>
+      </w:r>
+    </w:p>
+    <w:p>
+      <w:pPr>
+        <w:pStyle w:val="Heading1"/>
+        <w:rPr>
+          <w:rFonts w:asciiTheme="minorHAnsi" w:eastAsiaTheme="minorHAnsi" w:hAnsiTheme="minorHAnsi" w:cstheme="minorBidi"/>
+          <w:b w:val="0"/>
+          <w:bCs w:val="0"/>
+          <w:kern w:val="0"/>
+          <w:sz w:val="22"/>
+          <w:szCs w:val="22"/>
+        </w:rPr>
+      </w:pPr>
+      <w:r>
+        <w:rPr>
+          <w:rFonts w:asciiTheme="minorHAnsi" w:eastAsiaTheme="minorHAnsi" w:hAnsiTheme="minorHAnsi" w:cstheme="minorBidi"/>
+          <w:b w:val="0"/>
+          <w:bCs w:val="0"/>
+          <w:kern w:val="0"/>
+          <w:sz w:val="22"/>
+          <w:szCs w:val="22"/>
+        </w:rPr>
+        <w:t>Ffffffff-filler</w:t>
+      </w:r>
+    </w:p>
+    <w:p>
+      <w:pPr>
+        <w:pStyle w:val="Heading1"/>
+        <w:rPr>
+          <w:rFonts w:asciiTheme="minorHAnsi" w:eastAsiaTheme="minorHAnsi" w:hAnsiTheme="minorHAnsi" w:cstheme="minorBidi"/>
+          <w:b w:val="0"/>
+          <w:bCs w:val="0"/>
+          <w:kern w:val="0"/>
+          <w:sz w:val="22"/>
+          <w:szCs w:val="22"/>
+        </w:rPr>
+      </w:pPr>
+      <w:r>
+        <w:rPr>
+          <w:rFonts w:asciiTheme="minorHAnsi" w:eastAsiaTheme="minorHAnsi" w:hAnsiTheme="minorHAnsi" w:cstheme="minorBidi"/>
+          <w:b w:val="0"/>
+          <w:bCs w:val="0"/>
+          <w:kern w:val="0"/>
+          <w:sz w:val="22"/>
+          <w:szCs w:val="22"/>
+        </w:rPr>
+        <w:t>9ad9e706-will zero eax</w:t>
+      </w:r>
+    </w:p>
+    <w:p>
+      <w:pPr>
+        <w:pStyle w:val="Heading1"/>
+        <w:rPr>
+          <w:rFonts w:asciiTheme="minorHAnsi" w:eastAsiaTheme="minorHAnsi" w:hAnsiTheme="minorHAnsi" w:cstheme="minorBidi"/>
+          <w:b w:val="0"/>
+          <w:bCs w:val="0"/>
+          <w:kern w:val="0"/>
+          <w:sz w:val="22"/>
+          <w:szCs w:val="22"/>
+        </w:rPr>
+      </w:pPr>
+      <w:r>
+        <w:rPr>
+          <w:rFonts w:asciiTheme="minorHAnsi" w:eastAsiaTheme="minorHAnsi" w:hAnsiTheme="minorHAnsi" w:cstheme="minorBidi"/>
+          <w:b w:val="0"/>
+          <w:bCs w:val="0"/>
+          <w:kern w:val="0"/>
+          <w:sz w:val="22"/>
+          <w:szCs w:val="22"/>
+        </w:rPr>
+        <w:t>9ad9e700</w:t>
+      </w:r>
+      <w:r>
+        <w:rPr>
+          <w:rFonts w:asciiTheme="minorHAnsi" w:eastAsiaTheme="minorHAnsi" w:hAnsiTheme="minorHAnsi" w:cstheme="minorBidi"/>
+          <w:b w:val="0"/>
+          <w:bCs w:val="0"/>
+          <w:kern w:val="0"/>
+          <w:sz w:val="22"/>
+          <w:szCs w:val="22"/>
+        </w:rPr>
+        <w:t>- put</w:t>
+      </w:r>
+      <w:r>
+        <w:rPr>
+          <w:rFonts w:asciiTheme="minorHAnsi" w:eastAsiaTheme="minorHAnsi" w:hAnsiTheme="minorHAnsi" w:cstheme="minorBidi"/>
+          <w:b w:val="0"/>
+          <w:bCs w:val="0"/>
+          <w:kern w:val="0"/>
+          <w:sz w:val="22"/>
+          <w:szCs w:val="22"/>
+        </w:rPr>
+        <w:t xml:space="preserve"> </w:t>
+      </w:r>
+      <w:r>
+        <w:rPr>
+          <w:rFonts w:asciiTheme="minorHAnsi" w:eastAsiaTheme="minorHAnsi" w:hAnsiTheme="minorHAnsi" w:cstheme="minorBidi"/>
+          <w:b w:val="0"/>
+          <w:bCs w:val="0"/>
+          <w:kern w:val="0"/>
+          <w:sz w:val="22"/>
+          <w:szCs w:val="22"/>
+        </w:rPr>
+        <w:t xml:space="preserve"> e</w:t>
+      </w:r>
+      <w:r>
+        <w:rPr>
+          <w:rFonts w:asciiTheme="minorHAnsi" w:eastAsiaTheme="minorHAnsi" w:hAnsiTheme="minorHAnsi" w:cstheme="minorBidi"/>
+          <w:b w:val="0"/>
+          <w:bCs w:val="0"/>
+          <w:kern w:val="0"/>
+          <w:sz w:val="22"/>
+          <w:szCs w:val="22"/>
+        </w:rPr>
+        <w:t>b</w:t>
+      </w:r>
+      <w:r>
+        <w:rPr>
+          <w:rFonts w:asciiTheme="minorHAnsi" w:eastAsiaTheme="minorHAnsi" w:hAnsiTheme="minorHAnsi" w:cstheme="minorBidi"/>
+          <w:b w:val="0"/>
+          <w:bCs w:val="0"/>
+          <w:kern w:val="0"/>
+          <w:sz w:val="22"/>
+          <w:szCs w:val="22"/>
+        </w:rPr>
+        <w:t>x</w:t>
+      </w:r>
+      <w:r>
+        <w:rPr>
+          <w:rFonts w:asciiTheme="minorHAnsi" w:eastAsiaTheme="minorHAnsi" w:hAnsiTheme="minorHAnsi" w:cstheme="minorBidi"/>
+          <w:b w:val="0"/>
+          <w:bCs w:val="0"/>
+          <w:kern w:val="0"/>
+          <w:sz w:val="22"/>
+          <w:szCs w:val="22"/>
+        </w:rPr>
+        <w:t xml:space="preserve"> in</w:t>
+      </w:r>
+      <w:r>
+        <w:rPr>
+          <w:rFonts w:asciiTheme="minorHAnsi" w:eastAsiaTheme="minorHAnsi" w:hAnsiTheme="minorHAnsi" w:cstheme="minorBidi"/>
+          <w:b w:val="0"/>
+          <w:bCs w:val="0"/>
+          <w:kern w:val="0"/>
+          <w:sz w:val="22"/>
+          <w:szCs w:val="22"/>
+        </w:rPr>
+        <w:t xml:space="preserve"> e</w:t>
+      </w:r>
+      <w:r>
+        <w:rPr>
+          <w:rFonts w:asciiTheme="minorHAnsi" w:eastAsiaTheme="minorHAnsi" w:hAnsiTheme="minorHAnsi" w:cstheme="minorBidi"/>
+          <w:b w:val="0"/>
+          <w:bCs w:val="0"/>
+          <w:kern w:val="0"/>
+          <w:sz w:val="22"/>
+          <w:szCs w:val="22"/>
+        </w:rPr>
+        <w:t>a</w:t>
+      </w:r>
+      <w:r>
+        <w:rPr>
+          <w:rFonts w:asciiTheme="minorHAnsi" w:eastAsiaTheme="minorHAnsi" w:hAnsiTheme="minorHAnsi" w:cstheme="minorBidi"/>
+          <w:b w:val="0"/>
+          <w:bCs w:val="0"/>
+          <w:kern w:val="0"/>
+          <w:sz w:val="22"/>
+          <w:szCs w:val="22"/>
+        </w:rPr>
+        <w:t>x</w:t>
+      </w:r>
+    </w:p>
+    <w:p>
+      <w:pPr>
+        <w:pStyle w:val="Heading1"/>
+        <w:rPr>
+          <w:rFonts w:asciiTheme="minorHAnsi" w:eastAsiaTheme="minorHAnsi" w:hAnsiTheme="minorHAnsi" w:cstheme="minorBidi"/>
+          <w:b w:val="0"/>
+          <w:bCs w:val="0"/>
+          <w:kern w:val="0"/>
+          <w:sz w:val="22"/>
+          <w:szCs w:val="22"/>
+        </w:rPr>
+      </w:pPr>
+      <w:r>
+        <w:rPr>
+          <w:rFonts w:asciiTheme="minorHAnsi" w:eastAsiaTheme="minorHAnsi" w:hAnsiTheme="minorHAnsi" w:cstheme="minorBidi"/>
+          <w:b w:val="0"/>
+          <w:bCs w:val="0"/>
+          <w:kern w:val="0"/>
+          <w:sz w:val="22"/>
+          <w:szCs w:val="22"/>
+        </w:rPr>
+        <w:t>9ad9e713- Pop 2</w:t>
+      </w:r>
+      <w:r>
+        <w:rPr>
+          <w:rFonts w:asciiTheme="minorHAnsi" w:eastAsiaTheme="minorHAnsi" w:hAnsiTheme="minorHAnsi" w:cstheme="minorBidi"/>
+          <w:b w:val="0"/>
+          <w:bCs w:val="0"/>
+          <w:kern w:val="0"/>
+          <w:sz w:val="22"/>
+          <w:szCs w:val="22"/>
+        </w:rPr>
+        <w:t>- skip next 2 lines</w:t>
+      </w:r>
+    </w:p>
+    <w:p>
+      <w:pPr>
+        <w:pStyle w:val="Heading1"/>
+        <w:rPr>
+          <w:rFonts w:asciiTheme="minorHAnsi" w:eastAsiaTheme="minorHAnsi" w:hAnsiTheme="minorHAnsi" w:cstheme="minorBidi"/>
+          <w:b w:val="0"/>
+          <w:bCs w:val="0"/>
+          <w:kern w:val="0"/>
+          <w:sz w:val="22"/>
+          <w:szCs w:val="22"/>
+        </w:rPr>
+      </w:pPr>
+      <w:r>
+        <w:rPr>
+          <w:rFonts w:asciiTheme="minorHAnsi" w:eastAsiaTheme="minorHAnsi" w:hAnsiTheme="minorHAnsi" w:cstheme="minorBidi"/>
+          <w:b w:val="0"/>
+          <w:bCs w:val="0"/>
+          <w:kern w:val="0"/>
+          <w:sz w:val="22"/>
+          <w:szCs w:val="22"/>
+        </w:rPr>
+        <w:t>Ffffffff</w:t>
+      </w:r>
+    </w:p>
+    <w:p>
+      <w:pPr>
+        <w:pStyle w:val="Heading1"/>
+        <w:rPr>
+          <w:rFonts w:asciiTheme="minorHAnsi" w:eastAsiaTheme="minorHAnsi" w:hAnsiTheme="minorHAnsi" w:cstheme="minorBidi"/>
+          <w:b w:val="0"/>
+          <w:bCs w:val="0"/>
+          <w:kern w:val="0"/>
+          <w:sz w:val="22"/>
+          <w:szCs w:val="22"/>
+        </w:rPr>
+      </w:pPr>
+      <w:r>
+        <w:rPr>
+          <w:rFonts w:asciiTheme="minorHAnsi" w:eastAsiaTheme="minorHAnsi" w:hAnsiTheme="minorHAnsi" w:cstheme="minorBidi"/>
+          <w:b w:val="0"/>
+          <w:bCs w:val="0"/>
+          <w:kern w:val="0"/>
+          <w:sz w:val="22"/>
+          <w:szCs w:val="22"/>
+        </w:rPr>
+        <w:lastRenderedPageBreak/>
+        <w:t>ffffffff</w:t>
+      </w:r>
+    </w:p>
+    <w:p>
+      <w:pPr>
+        <w:pStyle w:val="Heading1"/>
+        <w:rPr>
+          <w:rFonts w:asciiTheme="minorHAnsi" w:eastAsiaTheme="minorHAnsi" w:hAnsiTheme="minorHAnsi" w:cstheme="minorBidi"/>
+          <w:b w:val="0"/>
+          <w:bCs w:val="0"/>
+          <w:kern w:val="0"/>
+          <w:sz w:val="22"/>
+          <w:szCs w:val="22"/>
+          <w:rtl/>
+        </w:rPr>
+      </w:pPr>
+      <w:r>
+        <w:rPr>
+          <w:rFonts w:asciiTheme="minorHAnsi" w:eastAsiaTheme="minorHAnsi" w:hAnsiTheme="minorHAnsi" w:cstheme="minorBidi"/>
+          <w:b w:val="0"/>
+          <w:bCs w:val="0"/>
+          <w:kern w:val="0"/>
+          <w:sz w:val="22"/>
+          <w:szCs w:val="22"/>
+        </w:rPr>
+        <w:t>9ad9e716</w:t>
+      </w:r>
+      <w:r>
+        <w:rPr>
+          <w:rFonts w:asciiTheme="minorHAnsi" w:eastAsiaTheme="minorHAnsi" w:hAnsiTheme="minorHAnsi" w:cstheme="minorBidi"/>
+          <w:b w:val="0"/>
+          <w:bCs w:val="0"/>
+          <w:kern w:val="0"/>
+          <w:sz w:val="22"/>
+          <w:szCs w:val="22"/>
+        </w:rPr>
+        <w:t>-</w:t>
+      </w:r>
+      <w:r>
+        <w:rPr>
+          <w:rFonts w:asciiTheme="minorHAnsi" w:eastAsiaTheme="minorHAnsi" w:hAnsiTheme="minorHAnsi" w:cstheme="minorBidi"/>
+          <w:b w:val="0"/>
+          <w:bCs w:val="0"/>
+          <w:kern w:val="0"/>
+          <w:sz w:val="22"/>
+          <w:szCs w:val="22"/>
+        </w:rPr>
+        <w:t>Deref</w:t>
+      </w:r>
+      <w:r>
+        <w:rPr>
+          <w:rFonts w:asciiTheme="minorHAnsi" w:eastAsiaTheme="minorHAnsi" w:hAnsiTheme="minorHAnsi" w:cstheme="minorBidi"/>
+          <w:b w:val="0"/>
+          <w:bCs w:val="0"/>
+          <w:kern w:val="0"/>
+          <w:sz w:val="22"/>
+          <w:szCs w:val="22"/>
+        </w:rPr>
+        <w:t>rence eax+0fh</w:t>
+      </w:r>
+      <w:r>
+        <w:rPr>
+          <w:rFonts w:asciiTheme="minorHAnsi" w:eastAsiaTheme="minorHAnsi" w:hAnsiTheme="minorHAnsi" w:cstheme="minorBidi"/>
+          <w:b w:val="0"/>
+          <w:bCs w:val="0"/>
+          <w:kern w:val="0"/>
+          <w:sz w:val="22"/>
+          <w:szCs w:val="22"/>
+        </w:rPr>
+        <w:t>- eax will be</w:t>
+      </w:r>
+      <w:r>
+        <w:rPr>
+          <w:rFonts w:asciiTheme="minorHAnsi" w:eastAsiaTheme="minorHAnsi" w:hAnsiTheme="minorHAnsi" w:cstheme="minorBidi" w:hint="cs"/>
+          <w:b w:val="0"/>
+          <w:bCs w:val="0"/>
+          <w:kern w:val="0"/>
+          <w:sz w:val="22"/>
+          <w:szCs w:val="22"/>
+          <w:rtl/>
+        </w:rPr>
+        <w:t xml:space="preserve"> </w:t>
+      </w:r>
+      <w:r>
+        <w:rPr>
+          <w:rFonts w:asciiTheme="minorHAnsi" w:eastAsiaTheme="minorHAnsi" w:hAnsiTheme="minorHAnsi" w:cstheme="minorBidi"/>
+          <w:b w:val="0"/>
+          <w:bCs w:val="0"/>
+          <w:kern w:val="0"/>
+          <w:sz w:val="22"/>
+          <w:szCs w:val="22"/>
+        </w:rPr>
+        <w:t xml:space="preserve"> the address of the file</w:t>
+      </w:r>
+      <w:r>
+        <w:rPr>
+          <w:rFonts w:asciiTheme="minorHAnsi" w:eastAsiaTheme="minorHAnsi" w:hAnsiTheme="minorHAnsi" w:cstheme="minorBidi"/>
+          <w:b w:val="0"/>
+          <w:bCs w:val="0"/>
+          <w:kern w:val="0"/>
+          <w:sz w:val="22"/>
+          <w:szCs w:val="22"/>
+        </w:rPr>
+        <w:t xml:space="preserve">  </w:t>
+      </w:r>
+    </w:p>
+    <w:p>
+      <w:pPr>
+        <w:pStyle w:val="Heading1"/>
+        <w:rPr>
+          <w:rFonts w:asciiTheme="minorHAnsi" w:eastAsiaTheme="minorHAnsi" w:hAnsiTheme="minorHAnsi" w:cstheme="minorBidi"/>
+          <w:b w:val="0"/>
+          <w:bCs w:val="0"/>
+          <w:kern w:val="0"/>
+          <w:sz w:val="22"/>
+          <w:szCs w:val="22"/>
+        </w:rPr>
+      </w:pPr>
+      <w:r>
+        <w:rPr>
+          <w:rFonts w:asciiTheme="minorHAnsi" w:eastAsiaTheme="minorHAnsi" w:hAnsiTheme="minorHAnsi" w:cstheme="minorBidi"/>
+          <w:b w:val="0"/>
+          <w:bCs w:val="0"/>
+          <w:kern w:val="0"/>
+          <w:sz w:val="22"/>
+          <w:szCs w:val="22"/>
+        </w:rPr>
+        <w:t>9ad9e71c</w:t>
+      </w:r>
+      <w:r>
+        <w:rPr>
+          <w:rFonts w:asciiTheme="minorHAnsi" w:eastAsiaTheme="minorHAnsi" w:hAnsiTheme="minorHAnsi" w:cstheme="minorBidi"/>
+          <w:b w:val="0"/>
+          <w:bCs w:val="0"/>
+          <w:kern w:val="0"/>
+          <w:sz w:val="22"/>
+          <w:szCs w:val="22"/>
+        </w:rPr>
+        <w:t>-</w:t>
+      </w:r>
+      <w:r>
+        <w:rPr>
+          <w:rFonts w:asciiTheme="minorHAnsi" w:eastAsiaTheme="minorHAnsi" w:hAnsiTheme="minorHAnsi" w:cstheme="minorBidi"/>
+          <w:b w:val="0"/>
+          <w:bCs w:val="0"/>
+          <w:kern w:val="0"/>
+          <w:sz w:val="22"/>
+          <w:szCs w:val="22"/>
+        </w:rPr>
+        <w:t>Pushad -</w:t>
+      </w:r>
+      <w:r>
+        <w:rPr>
+          <w:rFonts w:asciiTheme="minorHAnsi" w:eastAsiaTheme="minorHAnsi" w:hAnsiTheme="minorHAnsi" w:cstheme="minorBidi"/>
+          <w:b w:val="0"/>
+          <w:bCs w:val="0"/>
+          <w:kern w:val="0"/>
+          <w:sz w:val="22"/>
+          <w:szCs w:val="22"/>
+        </w:rPr>
+        <w:t xml:space="preserve">this command will push all of the registers, this </w:t>
+      </w:r>
+      <w:r>
+        <w:rPr>
+          <w:rFonts w:asciiTheme="minorHAnsi" w:eastAsiaTheme="minorHAnsi" w:hAnsiTheme="minorHAnsi" w:cstheme="minorBidi"/>
+          <w:b w:val="0"/>
+          <w:bCs w:val="0"/>
+          <w:kern w:val="0"/>
+          <w:sz w:val="22"/>
+          <w:szCs w:val="22"/>
+        </w:rPr>
+        <w:t>will become eax,</w:t>
+      </w:r>
+      <w:r>
+        <w:rPr>
+          <w:rFonts w:asciiTheme="minorHAnsi" w:eastAsiaTheme="minorHAnsi" w:hAnsiTheme="minorHAnsi" w:cstheme="minorBidi"/>
+          <w:b w:val="0"/>
+          <w:bCs w:val="0"/>
+          <w:kern w:val="0"/>
+          <w:sz w:val="22"/>
+          <w:szCs w:val="22"/>
+        </w:rPr>
+        <w:t>edi is pop 3, which will pop 3 from the stack and then jump to esp that we push(previous esp, meaning it will go back here,this will now be eax meaning that from here we will jump to the contents of eax that is the first page of t he file</w:t>
+      </w:r>
+    </w:p>
+    <w:p>
+      <w:pPr>
+        <w:pStyle w:val="ListParagraph"/>
+        <w:numPr>
+          <w:ilvl w:val="0"/>
+          <w:numId w:val="6"/>
+        </w:numPr>
+      </w:pPr>
+      <w:r>
+        <w:rPr>
+          <w:rFonts w:hint="cs"/>
+          <w:rtl/>
+        </w:rPr>
+        <w:t>כש</w:t>
+      </w:r>
+      <w:r>
+        <w:t>strcpy</w:t>
+      </w:r>
+      <w:r>
+        <w:rPr>
+          <w:rFonts w:hint="cs"/>
+          <w:rtl/>
+        </w:rPr>
+        <w:t xml:space="preserve"> מקבל</w:t>
+      </w:r>
+      <w:r>
+        <w:t xml:space="preserve">  null char</w:t>
+      </w:r>
+      <w:r>
+        <w:rPr>
+          <w:rFonts w:hint="cs"/>
+          <w:rtl/>
+        </w:rPr>
+        <w:t xml:space="preserve"> הוא מסיים את הקליטה ומפרש את זה כסוף הקלט, בגלל שאנחנו מכניסים</w:t>
+      </w:r>
+      <w:r>
+        <w:t xml:space="preserve"> </w:t>
+      </w:r>
+      <w:r>
+        <w:rPr>
+          <w:rFonts w:hint="cs"/>
+          <w:rtl/>
+        </w:rPr>
+        <w:t>תווים</w:t>
+      </w:r>
+      <w:r>
+        <w:rPr>
+          <w:rFonts w:hint="cs"/>
+          <w:rtl/>
+        </w:rPr>
+        <w:t xml:space="preserve"> כאלה בחלק הראשון, הקלט יפסק שם ומה שהכנסנו </w:t>
+      </w:r>
+      <w:r>
+        <w:rPr>
+          <w:rFonts w:hint="cs"/>
+          <w:rtl/>
+        </w:rPr>
+        <w:t>לא ימשיך לדרוס את המחסנית.</w:t>
+      </w:r>
+    </w:p>
+    <w:p>
+      <w:pPr>
+        <w:pStyle w:val="ListParagraph"/>
+        <w:numPr>
+          <w:ilvl w:val="0"/>
+          <w:numId w:val="6"/>
+        </w:numPr>
+      </w:pPr>
+      <w:r>
+        <w:rPr>
+          <w:rFonts w:hint="cs"/>
+          <w:rtl/>
+        </w:rPr>
+        <w:t xml:space="preserve">בשביל לתקן את זה נרצה להשתמש בגאדגטים החדשים כל פעם ששמנו </w:t>
+      </w:r>
+      <w:r>
+        <w:t>null char</w:t>
+      </w:r>
+      <w:r>
+        <w:rPr>
+          <w:rFonts w:hint="cs"/>
+          <w:rtl/>
+        </w:rPr>
+        <w:t xml:space="preserve"> </w:t>
+      </w:r>
+      <w:r>
+        <w:rPr>
+          <w:rFonts w:hint="cs"/>
+          <w:rtl/>
+        </w:rPr>
+        <w:t xml:space="preserve">כדי להמנע מלשים </w:t>
+      </w:r>
+      <w:r>
+        <w:t>null shar</w:t>
+      </w:r>
+      <w:r>
+        <w:rPr>
+          <w:rFonts w:hint="cs"/>
+          <w:rtl/>
+        </w:rPr>
+        <w:t>,</w:t>
+      </w:r>
+    </w:p>
+    <w:p>
+      <w:pPr>
+        <w:pStyle w:val="ListParagraph"/>
+        <w:rPr>
+          <w:rtl/>
+        </w:rPr>
+      </w:pPr>
+      <w:r>
+        <w:rPr>
+          <w:rFonts w:hint="cs"/>
+          <w:rtl/>
+        </w:rPr>
+        <w:t xml:space="preserve">הכתובת </w:t>
+      </w:r>
+      <w:r>
+        <w:t>9ad9e700</w:t>
+      </w:r>
+      <w:r>
+        <w:rPr>
+          <w:rFonts w:hint="cs"/>
+          <w:rtl/>
+        </w:rPr>
+        <w:t xml:space="preserve"> היא הבעייתית</w:t>
+      </w:r>
+      <w:r>
+        <w:rPr>
+          <w:rFonts w:hint="cs"/>
+          <w:rtl/>
+        </w:rPr>
+        <w:t xml:space="preserve">, אם נשים </w:t>
+      </w:r>
+      <w:r>
+        <w:t>1AD9E6FF</w:t>
+      </w:r>
+      <w:r>
+        <w:rPr>
+          <w:rFonts w:hint="cs"/>
+          <w:rtl/>
+        </w:rPr>
+        <w:t xml:space="preserve"> נפעיל עליו את הגאדגט השני ואז את הראשון אז נקבל את הכתובת לכן נשים בהתחלה במקום הכתובת את הקטע הבא-</w:t>
+      </w:r>
+    </w:p>
+    <w:p>
+      <w:pPr>
+        <w:pStyle w:val="ListParagraph"/>
+        <w:bidi w:val="0"/>
+      </w:pPr>
+      <w:r>
+        <w:t>6ad6e720</w:t>
+      </w:r>
+      <w:r>
+        <w:t>-not</w:t>
+      </w:r>
+    </w:p>
+    <w:p>
+      <w:pPr>
+        <w:pStyle w:val="ListParagraph"/>
+        <w:bidi w:val="0"/>
+      </w:pPr>
+      <w:r>
+        <w:t>9ad9e711</w:t>
+      </w:r>
+      <w:r>
+        <w:t>-will call the next line</w:t>
+      </w:r>
+    </w:p>
+    <w:p>
+      <w:pPr>
+        <w:pStyle w:val="ListParagraph"/>
+        <w:bidi w:val="0"/>
+      </w:pPr>
+      <w:r>
+        <w:t>6ad6e71d</w:t>
+      </w:r>
+      <w:r>
+        <w:t>-neg</w:t>
+      </w:r>
+    </w:p>
+    <w:p>
+      <w:pPr>
+        <w:pStyle w:val="ListParagraph"/>
+        <w:bidi w:val="0"/>
+      </w:pPr>
+      <w:r>
+        <w:t>1AD9E6FF</w:t>
+      </w:r>
+      <w:r>
+        <w:t>-eventually will become the address we want</w:t>
+      </w:r>
+    </w:p>
+    <w:p>
+      <w:pPr>
+        <w:pStyle w:val="ListParagraph"/>
+        <w:tabs>
+          <w:tab w:val="center" w:pos="4513"/>
+        </w:tabs>
+        <w:rPr>
+          <w:rFonts w:hint="cs"/>
+          <w:rtl/>
+        </w:rPr>
+      </w:pPr>
+      <w:r>
+        <w:rPr>
+          <w:rFonts w:hint="cs"/>
+          <w:rtl/>
+        </w:rPr>
+        <w:t>החלק הבעייתי האחר הוא ה</w:t>
+      </w:r>
+      <w:r>
+        <w:t xml:space="preserve"> </w:t>
+      </w:r>
+      <w:r>
+        <w:t>00000001</w:t>
+      </w:r>
+      <w:r>
+        <w:t xml:space="preserve"> </w:t>
+      </w:r>
+      <w:r>
+        <w:rPr>
+          <w:rFonts w:hint="cs"/>
+          <w:rtl/>
+        </w:rPr>
+        <w:t>של ה</w:t>
+      </w:r>
+      <w:r>
+        <w:t>enum</w:t>
+      </w:r>
+      <w:r>
+        <w:rPr>
+          <w:rFonts w:hint="cs"/>
+          <w:rtl/>
+        </w:rPr>
+        <w:t xml:space="preserve"> </w:t>
+      </w:r>
+    </w:p>
+    <w:p>
+      <w:pPr>
+        <w:rPr>
+          <w:rFonts w:hint="cs"/>
+          <w:rtl/>
+        </w:rPr>
+      </w:pPr>
+      <w:r>
+        <w:rPr>
+          <w:rFonts w:hint="cs"/>
+          <w:rtl/>
+        </w:rPr>
+        <w:t>שבמקרה הוא שווה ערך ל</w:t>
+      </w:r>
+      <w:r>
+        <w:t>not fffffffd</w:t>
+      </w:r>
+      <w:r>
+        <w:rPr>
+          <w:rFonts w:hint="cs"/>
+          <w:rtl/>
+        </w:rPr>
+        <w:t xml:space="preserve"> </w:t>
+      </w:r>
+      <w:r>
+        <w:rPr>
+          <w:rtl/>
+        </w:rPr>
+        <w:t>–</w:t>
+      </w:r>
+      <w:r>
+        <w:rPr>
+          <w:rFonts w:hint="cs"/>
+          <w:rtl/>
+        </w:rPr>
+        <w:t xml:space="preserve"> נרצה להשתמש בגאדג'ט השני שלנו, נשים לב שמקודם הייתה לנו שורה שרק דילגנו עליה, עכשיו נחליף אותה בפעולה ובגלל שהיא מדלגת על שני כתובות היא תפעל על המקום שאנו רוצים </w:t>
+      </w:r>
+    </w:p>
+    <w:p>
+      <w:pPr>
+        <w:pStyle w:val="ListParagraph"/>
+        <w:bidi w:val="0"/>
+      </w:pPr>
+      <w:r>
+        <w:t>6ad6e720-not</w:t>
+      </w:r>
+    </w:p>
+    <w:p>
+      <w:pPr>
+        <w:pStyle w:val="ListParagraph"/>
+        <w:bidi w:val="0"/>
+      </w:pPr>
+      <w:r>
+        <w:t>6ad6e720-will call the next line</w:t>
+      </w:r>
+    </w:p>
+    <w:p>
+      <w:pPr>
+        <w:pStyle w:val="ListParagraph"/>
+        <w:bidi w:val="0"/>
+      </w:pPr>
+      <w:r>
+        <w:t>6ad6e71d-neg</w:t>
+      </w:r>
+    </w:p>
+    <w:p>
+      <w:pPr>
+        <w:pStyle w:val="ListParagraph"/>
+        <w:bidi w:val="0"/>
+      </w:pPr>
+      <w:r>
+        <w:t>1AD9E6FF-eventually will become the address we want</w:t>
+      </w:r>
+      <w:r>
+        <w:br/>
+        <w:t>fffffffd- will become the enum we want</w:t>
+      </w:r>
+    </w:p>
+    <w:p>
+      <w:pPr>
+        <w:pStyle w:val="ListParagraph"/>
+        <w:bidi w:val="0"/>
+      </w:pPr>
+      <w:r>
+        <w:t>On the second part we also need</w:t>
+      </w:r>
+    </w:p>
+    <w:p>
+      <w:pPr>
+        <w:pStyle w:val="ListParagraph"/>
+        <w:bidi w:val="0"/>
+      </w:pPr>
+      <w:r>
+        <w:t>6ad6e720-not</w:t>
+      </w:r>
+    </w:p>
+    <w:p>
+      <w:pPr>
+        <w:pStyle w:val="ListParagraph"/>
+        <w:bidi w:val="0"/>
+      </w:pPr>
+      <w:r>
+        <w:t>9ad9e711-will call the next line</w:t>
+      </w:r>
+    </w:p>
+    <w:p>
+      <w:pPr>
+        <w:pStyle w:val="ListParagraph"/>
+        <w:bidi w:val="0"/>
+      </w:pPr>
+      <w:r>
+        <w:t>6ad6e71d-neg</w:t>
+      </w:r>
+    </w:p>
+    <w:p>
+      <w:pPr>
+        <w:pStyle w:val="ListParagraph"/>
+        <w:bidi w:val="0"/>
+      </w:pPr>
+      <w:r>
+        <w:t>1AD9E6FF-eventually will become the address we want</w:t>
+      </w:r>
+    </w:p>
+    <w:p>
+      <w:pPr>
+        <w:pStyle w:val="ListParagraph"/>
+        <w:bidi w:val="0"/>
+        <w:rPr>
           <w:b/>
           <w:bCs/>
-          <w:sz w:val="36"/>
-          <w:szCs w:val="36"/>
-          <w:rtl/>
-        </w:rPr>
-        <w:t>לאחור</w:t>
-      </w:r>
-    </w:p>
-    <w:p>
-      <w:pPr>
-        <w:jc w:val="center"/>
-        <w:rPr>
-          <w:rtl/>
-        </w:rPr>
-      </w:pPr>
-      <w:r>
-        <w:rPr>
-          <w:rFonts w:ascii="David-Bold" w:cs="David-Bold"/>
+        </w:rPr>
+      </w:pPr>
+      <w:r>
+        <w:t xml:space="preserve">Instead of </w:t>
+      </w:r>
+      <w:r>
+        <w:t>9ad9e700</w:t>
+      </w:r>
+      <w:r>
+        <w:t xml:space="preserve"> in the second place it shows, in the first place we w</w:t>
+      </w:r>
+      <w:r>
+        <w:t>ill change it to:</w:t>
+      </w:r>
+      <w:r>
+        <w:t xml:space="preserve"> </w:t>
+      </w:r>
+      <w:r>
+        <w:t>9ad9e713</w:t>
+      </w:r>
+      <w:r>
+        <w:t xml:space="preserve"> </w:t>
+      </w:r>
+      <w:r>
+        <w:t xml:space="preserve">- Pop </w:t>
+      </w:r>
+      <w:r>
+        <w:t>2</w:t>
+      </w:r>
+      <w:r>
+        <w:t xml:space="preserve"> from the stack</w:t>
+      </w:r>
+      <w:r>
+        <w:t>- now it will go to ebp</w:t>
+      </w:r>
+      <w:r>
+        <w:t xml:space="preserve"> instead esp a</w:t>
+      </w:r>
+      <w:r>
+        <w:t>nd then instead of ffffffff filler when we call  the pop ebx ebp gadget we will put in ebp the inc</w:t>
+      </w:r>
+      <w:r>
+        <w:t xml:space="preserve"> </w:t>
+      </w:r>
+      <w:r>
+        <w:t xml:space="preserve">1 </w:t>
+      </w:r>
+      <w:r>
+        <w:t>gadget</w:t>
+      </w:r>
+      <w:r>
+        <w:t xml:space="preserve"> which will make it advance one line and then jump to esp, since it increases eax by 1 we will also</w:t>
+      </w:r>
+      <w:r>
+        <w:t xml:space="preserve"> need</w:t>
+      </w:r>
+      <w:r>
+        <w:t xml:space="preserve"> start </w:t>
+      </w:r>
+      <w:r>
+        <w:t>eax</w:t>
+      </w:r>
+      <w:r>
+        <w:t xml:space="preserve"> from 1 less</w:t>
+      </w:r>
+      <w:r>
+        <w:rPr>
           <w:b/>
           <w:bCs/>
-          <w:sz w:val="36"/>
-          <w:szCs w:val="36"/>
-        </w:rPr>
-        <w:t>Vulnerabilities</w:t>
-      </w:r>
-    </w:p>
-    <w:p>
-      <w:pPr>
-        <w:rPr>
-          <w:b/>
-          <w:bCs/>
-          <w:sz w:val="20"/>
-          <w:szCs w:val="20"/>
-          <w:rtl/>
-        </w:rPr>
-      </w:pPr>
-      <w:r>
-        <w:rPr>
-          <w:rFonts w:hint="cs"/>
-          <w:b/>
-          <w:bCs/>
-          <w:sz w:val="20"/>
-          <w:szCs w:val="20"/>
-          <w:rtl/>
-        </w:rPr>
-        <w:t>דרור כרמון 036861292</w:t>
-      </w:r>
-    </w:p>
-    <w:p>
-      <w:pPr>
-        <w:rPr>
-          <w:b/>
-          <w:bCs/>
-          <w:sz w:val="20"/>
-          <w:szCs w:val="20"/>
-          <w:rtl/>
-        </w:rPr>
-      </w:pPr>
-      <w:r>
-        <w:rPr>
-          <w:rFonts w:hint="cs"/>
-          <w:b/>
-          <w:bCs/>
-          <w:sz w:val="20"/>
-          <w:szCs w:val="20"/>
-          <w:rtl/>
-        </w:rPr>
-        <w:t xml:space="preserve">עידו מנגר </w:t>
-      </w:r>
-      <w:r>
-        <w:rPr>
-          <w:rFonts w:cs="Arial"/>
-          <w:b/>
-          <w:bCs/>
-          <w:sz w:val="20"/>
-          <w:szCs w:val="20"/>
-          <w:rtl/>
-        </w:rPr>
-        <w:t>212324313</w:t>
-      </w:r>
-    </w:p>
-    <w:p>
-      <w:pPr>
-        <w:jc w:val="center"/>
-        <w:rPr>
-          <w:rtl/>
-        </w:rPr>
-      </w:pPr>
-    </w:p>
-    <w:p>
-      <w:pPr>
-        <w:jc w:val="center"/>
-        <w:rPr>
-          <w:rtl/>
-        </w:rPr>
+        </w:rPr>
+        <w:t xml:space="preserve">. </w:t>
+      </w:r>
+    </w:p>
+    <w:p>
+      <w:pPr>
+        <w:pStyle w:val="ListParagraph"/>
+        <w:bidi w:val="0"/>
+        <w:rPr>
+          <w:rtl/>
+        </w:rPr>
+      </w:pPr>
+    </w:p>
+    <w:p>
+      <w:pPr>
+        <w:pStyle w:val="ListParagraph"/>
+        <w:bidi w:val="0"/>
+        <w:rPr>
+          <w:rtl/>
+        </w:rPr>
+      </w:pPr>
+    </w:p>
+    <w:p>
+      <w:pPr>
+        <w:pStyle w:val="ListParagraph"/>
+        <w:bidi w:val="0"/>
+        <w:rPr>
+          <w:rtl/>
+        </w:rPr>
+      </w:pPr>
+    </w:p>
+    <w:p>
+      <w:pPr>
+        <w:pStyle w:val="ListParagraph"/>
+        <w:bidi w:val="0"/>
+        <w:rPr>
+          <w:rtl/>
+        </w:rPr>
+      </w:pPr>
+    </w:p>
+    <w:p>
+      <w:pPr>
+        <w:pStyle w:val="ListParagraph"/>
+        <w:bidi w:val="0"/>
+        <w:rPr>
+          <w:rtl/>
+        </w:rPr>
+      </w:pPr>
+    </w:p>
+    <w:p>
+      <w:pPr>
+        <w:pStyle w:val="ListParagraph"/>
+        <w:bidi w:val="0"/>
+        <w:rPr>
+          <w:rtl/>
+        </w:rPr>
+      </w:pPr>
+    </w:p>
+    <w:p>
+      <w:pPr>
+        <w:pStyle w:val="ListParagraph"/>
+        <w:bidi w:val="0"/>
+        <w:rPr>
+          <w:rtl/>
+        </w:rPr>
+      </w:pPr>
+    </w:p>
+    <w:p>
+      <w:pPr>
+        <w:pStyle w:val="ListParagraph"/>
+        <w:bidi w:val="0"/>
       </w:pPr>
     </w:p>
     <w:p>
@@ -217,600 +1704,7 @@
           <w:szCs w:val="36"/>
           <w:rtl/>
         </w:rPr>
-        <w:t>חלק</w:t>
-      </w:r>
-      <w:r>
-        <w:rPr>
-          <w:rFonts w:ascii="Arial-BoldMT" w:cs="Arial-BoldMT"/>
-          <w:b/>
-          <w:bCs/>
-          <w:sz w:val="36"/>
-          <w:szCs w:val="36"/>
-        </w:rPr>
-        <w:t xml:space="preserve"> </w:t>
-      </w:r>
-      <w:r>
-        <w:rPr>
-          <w:rFonts w:ascii="Arial-BoldMT" w:cs="Arial-BoldMT" w:hint="cs"/>
-          <w:b/>
-          <w:bCs/>
-          <w:sz w:val="36"/>
-          <w:szCs w:val="36"/>
-          <w:rtl/>
-        </w:rPr>
-        <w:t>יבש</w:t>
-      </w:r>
-    </w:p>
-    <w:p>
-      <w:pPr>
-        <w:rPr>
-          <w:rtl/>
-        </w:rPr>
-      </w:pPr>
-    </w:p>
-    <w:p>
-      <w:pPr>
-        <w:pStyle w:val="ListParagraph"/>
-        <w:numPr>
-          <w:ilvl w:val="0"/>
-          <w:numId w:val="6"/>
-        </w:numPr>
-      </w:pPr>
-      <w:r>
-        <w:rPr>
-          <w:rFonts w:hint="cs"/>
-          <w:rtl/>
-        </w:rPr>
-        <w:t xml:space="preserve">יתכן שרצף הפקודות </w:t>
-      </w:r>
-      <w:r>
-        <w:t>60 C3</w:t>
-      </w:r>
-      <w:r>
-        <w:rPr>
-          <w:rFonts w:hint="cs"/>
-          <w:rtl/>
-        </w:rPr>
-        <w:t xml:space="preserve"> הוא חלק מפקודה ארוכה יותר שתחילתה כתובת נמוכה מ- </w:t>
-      </w:r>
-      <w:r>
-        <w:t>0x9ad9e71c</w:t>
-      </w:r>
-      <w:r>
-        <w:rPr>
-          <w:rFonts w:hint="cs"/>
-          <w:rtl/>
-        </w:rPr>
-        <w:t xml:space="preserve"> אבל כאשר מפרשים אותה מהכתובת הנ"ל היא מתורגמת לפעולות שהתקבלו. למשל הפקודה המלאה בגודל 3 בתים היא </w:t>
-      </w:r>
-      <w:r>
-        <w:t>24 60 C3</w:t>
-      </w:r>
-      <w:r>
-        <w:rPr>
-          <w:rFonts w:hint="cs"/>
-          <w:rtl/>
-        </w:rPr>
-        <w:t xml:space="preserve"> והיא מתורגמת לפקודות:</w:t>
-      </w:r>
-    </w:p>
-    <w:p>
-      <w:pPr>
-        <w:pStyle w:val="ListParagraph"/>
-        <w:bidi w:val="0"/>
-        <w:rPr>
-          <w:rFonts w:ascii="Courier New" w:hAnsi="Courier New" w:cs="Courier New"/>
-          <w:color w:val="000000"/>
-          <w:shd w:val="clear" w:color="auto" w:fill="FFFFFF"/>
-        </w:rPr>
-      </w:pPr>
-      <w:r>
-        <w:t>0x9ad9e71b</w:t>
-      </w:r>
-      <w:r>
-        <w:rPr>
-          <w:rFonts w:ascii="Courier New" w:hAnsi="Courier New" w:cs="Courier New"/>
-          <w:color w:val="000000"/>
-          <w:shd w:val="clear" w:color="auto" w:fill="FFFFFF"/>
-        </w:rPr>
-        <w:t>:  24 60      </w:t>
-      </w:r>
-      <w:r>
-        <w:rPr>
-          <w:rFonts w:ascii="Courier New" w:hAnsi="Courier New" w:cs="Courier New"/>
-          <w:color w:val="000000"/>
-          <w:shd w:val="clear" w:color="auto" w:fill="FFFFFF"/>
-        </w:rPr>
-        <w:t>and    al,0x60</w:t>
-      </w:r>
-      <w:r>
-        <w:rPr>
-          <w:rFonts w:ascii="Courier New" w:hAnsi="Courier New" w:cs="Courier New"/>
-          <w:color w:val="000000"/>
-        </w:rPr>
-        <w:br/>
-      </w:r>
-      <w:r>
-        <w:t>0x9ad9e71d</w:t>
-      </w:r>
-      <w:r>
-        <w:rPr>
-          <w:rFonts w:ascii="Courier New" w:hAnsi="Courier New" w:cs="Courier New"/>
-          <w:color w:val="000000"/>
-          <w:shd w:val="clear" w:color="auto" w:fill="FFFFFF"/>
-        </w:rPr>
-        <w:t>:  c3         ret</w:t>
-      </w:r>
-    </w:p>
-    <w:p>
-      <w:pPr>
-        <w:pStyle w:val="ListParagraph"/>
-        <w:bidi w:val="0"/>
-        <w:rPr>
-          <w:rFonts w:ascii="Courier New" w:hAnsi="Courier New" w:cs="Courier New"/>
-          <w:color w:val="000000"/>
-          <w:shd w:val="clear" w:color="auto" w:fill="FFFFFF"/>
-        </w:rPr>
-      </w:pPr>
-    </w:p>
-    <w:p>
-      <w:pPr>
-        <w:rPr>
-          <w:rStyle w:val="markedcontent"/>
-          <w:rFonts w:ascii="Arial" w:hAnsi="Arial" w:cs="Arial"/>
-          <w:sz w:val="30"/>
-          <w:szCs w:val="30"/>
-        </w:rPr>
-      </w:pPr>
-    </w:p>
-    <w:p>
-      <w:pPr>
-        <w:bidi w:val="0"/>
-        <w:rPr>
-          <w:rtl/>
-        </w:rPr>
-      </w:pPr>
-      <w:r>
-        <w:t>Part1-</w:t>
-      </w:r>
-    </w:p>
-    <w:p>
-      <w:pPr>
-        <w:bidi w:val="0"/>
-      </w:pPr>
-      <w:r>
-        <w:t>9ad9e700- 3 pops for 3 args</w:t>
-      </w:r>
-    </w:p>
-    <w:p>
-      <w:pPr>
-        <w:bidi w:val="0"/>
-      </w:pPr>
-      <w:r>
-        <w:t>70707070- file handler</w:t>
-      </w:r>
-    </w:p>
-    <w:p>
-      <w:pPr>
-        <w:pStyle w:val="HTMLPreformatted"/>
-      </w:pPr>
-      <w:r>
-        <w:t>00</w:t>
-      </w:r>
-      <w:r>
-        <w:t>00</w:t>
-      </w:r>
-      <w:r>
-        <w:t>0001</w:t>
-      </w:r>
-      <w:r>
-        <w:rPr>
-          <w:rFonts w:asciiTheme="minorHAnsi" w:hAnsiTheme="minorHAnsi" w:cstheme="minorBidi"/>
-          <w:sz w:val="22"/>
-          <w:szCs w:val="22"/>
-        </w:rPr>
-        <w:t xml:space="preserve">- </w:t>
-      </w:r>
-      <w:r>
-        <w:t>S</w:t>
-      </w:r>
-      <w:r>
-        <w:t>E_OBJECT_TYP</w:t>
-      </w:r>
-      <w:r>
-        <w:t xml:space="preserve">E </w:t>
-      </w:r>
-      <w:r>
-        <w:rPr>
-          <w:rFonts w:asciiTheme="minorHAnsi" w:hAnsiTheme="minorHAnsi" w:cstheme="minorBidi"/>
-          <w:sz w:val="22"/>
-          <w:szCs w:val="22"/>
-        </w:rPr>
-        <w:t>Enum value</w:t>
-      </w:r>
-      <w:r>
-        <w:rPr>
-          <w:rFonts w:asciiTheme="minorHAnsi" w:hAnsiTheme="minorHAnsi" w:cstheme="minorBidi"/>
-          <w:sz w:val="22"/>
-          <w:szCs w:val="22"/>
-        </w:rPr>
-        <w:t xml:space="preserve"> that means FILE_OBJECT</w:t>
-      </w:r>
-    </w:p>
-    <w:p>
-      <w:pPr>
-        <w:bidi w:val="0"/>
-      </w:pPr>
-      <w:r>
-        <w:t>11111111-</w:t>
-      </w:r>
-      <w:r>
-        <w:t xml:space="preserve"> Security information parameter, we want </w:t>
-      </w:r>
-      <w:r>
-        <w:t>permissions will be set all to 1 including read/write</w:t>
-      </w:r>
-    </w:p>
-    <w:p>
-      <w:pPr>
-        <w:pStyle w:val="Heading1"/>
-        <w:rPr>
-          <w:rFonts w:asciiTheme="minorHAnsi" w:eastAsiaTheme="minorHAnsi" w:hAnsiTheme="minorHAnsi" w:cstheme="minorBidi"/>
-          <w:b w:val="0"/>
-          <w:bCs w:val="0"/>
-          <w:sz w:val="22"/>
-          <w:szCs w:val="22"/>
-        </w:rPr>
-      </w:pPr>
-      <w:r>
-        <w:rPr>
-          <w:rFonts w:asciiTheme="minorHAnsi" w:hAnsiTheme="minorHAnsi" w:cstheme="minorBidi"/>
-          <w:b w:val="0"/>
-          <w:bCs w:val="0"/>
-          <w:sz w:val="22"/>
-          <w:szCs w:val="22"/>
-        </w:rPr>
-        <w:t xml:space="preserve">SetSecurityInfo </w:t>
-      </w:r>
-      <w:r>
-        <w:rPr>
-          <w:rFonts w:asciiTheme="minorHAnsi" w:eastAsiaTheme="minorHAnsi" w:hAnsiTheme="minorHAnsi" w:cstheme="minorBidi"/>
-          <w:b w:val="0"/>
-          <w:bCs w:val="0"/>
-          <w:sz w:val="22"/>
-          <w:szCs w:val="22"/>
-        </w:rPr>
-        <w:t>-windows function that sets the security info of the file to what we gave it- we now should have all of the permissions</w:t>
-      </w:r>
-    </w:p>
-    <w:p>
-      <w:pPr>
-        <w:pStyle w:val="Heading1"/>
-        <w:rPr>
-          <w:rFonts w:asciiTheme="minorHAnsi" w:eastAsiaTheme="minorHAnsi" w:hAnsiTheme="minorHAnsi" w:cstheme="minorBidi"/>
-          <w:sz w:val="22"/>
-          <w:szCs w:val="22"/>
-          <w:rtl/>
-        </w:rPr>
-      </w:pPr>
-      <w:r>
-        <w:rPr>
-          <w:rFonts w:asciiTheme="minorHAnsi" w:eastAsiaTheme="minorHAnsi" w:hAnsiTheme="minorHAnsi" w:cstheme="minorBidi"/>
-          <w:sz w:val="22"/>
-          <w:szCs w:val="22"/>
-        </w:rPr>
-        <w:t>Part 2-</w:t>
-      </w:r>
-    </w:p>
-    <w:p>
-      <w:pPr>
-        <w:pStyle w:val="Heading1"/>
-        <w:rPr>
-          <w:rFonts w:asciiTheme="minorHAnsi" w:eastAsiaTheme="minorHAnsi" w:hAnsiTheme="minorHAnsi" w:cstheme="minorBidi"/>
-          <w:sz w:val="22"/>
-          <w:szCs w:val="22"/>
-        </w:rPr>
-      </w:pPr>
-      <w:r>
-        <w:rPr>
-          <w:rFonts w:asciiTheme="minorHAnsi" w:eastAsiaTheme="minorHAnsi" w:hAnsiTheme="minorHAnsi" w:cstheme="minorBidi"/>
-          <w:sz w:val="22"/>
-          <w:szCs w:val="22"/>
-        </w:rPr>
-        <w:t>0x7070708b-will jump to the file?</w:t>
-      </w:r>
-    </w:p>
-    <w:p>
-      <w:pPr>
-        <w:pStyle w:val="ListParagraph"/>
-        <w:numPr>
-          <w:ilvl w:val="0"/>
-          <w:numId w:val="6"/>
-        </w:numPr>
-      </w:pPr>
-      <w:r>
-        <w:rPr>
-          <w:rFonts w:hint="cs"/>
-          <w:rtl/>
-        </w:rPr>
-        <w:t>כש</w:t>
-      </w:r>
-      <w:r>
-        <w:t>strcpy</w:t>
-      </w:r>
-      <w:r>
-        <w:rPr>
-          <w:rFonts w:hint="cs"/>
-          <w:rtl/>
-        </w:rPr>
-        <w:t xml:space="preserve"> מקבל</w:t>
-      </w:r>
-      <w:r>
-        <w:t xml:space="preserve">  null char</w:t>
-      </w:r>
-      <w:r>
-        <w:rPr>
-          <w:rFonts w:hint="cs"/>
-          <w:rtl/>
-        </w:rPr>
-        <w:t xml:space="preserve"> הוא מסיים את הקליטה ומפרש את זה כסוף הקלט, בגלל שאנחנו מכניסים כאלה בחלק הראשון, הקלט יפסק שם ומה שהכנסנו לא יעבוד</w:t>
-      </w:r>
-    </w:p>
-    <w:p>
-      <w:pPr>
-        <w:pStyle w:val="ListParagraph"/>
-        <w:numPr>
-          <w:ilvl w:val="0"/>
-          <w:numId w:val="6"/>
-        </w:numPr>
-      </w:pPr>
-      <w:r>
-        <w:rPr>
-          <w:rFonts w:hint="cs"/>
-          <w:rtl/>
-        </w:rPr>
-        <w:t xml:space="preserve">בשביל לתקן את זה נרצה להשתמש בגאדגטים החדשים כל פעם ששמנו </w:t>
-      </w:r>
-      <w:r>
-        <w:t>null char</w:t>
-      </w:r>
-      <w:r>
-        <w:rPr>
-          <w:rFonts w:hint="cs"/>
-          <w:rtl/>
-        </w:rPr>
-        <w:t xml:space="preserve"> ,</w:t>
-      </w:r>
-    </w:p>
-    <w:p>
-      <w:pPr>
-        <w:pStyle w:val="ListParagraph"/>
-        <w:rPr>
-          <w:rtl/>
-        </w:rPr>
-      </w:pPr>
-      <w:r>
-        <w:rPr>
-          <w:rFonts w:hint="cs"/>
-          <w:rtl/>
-        </w:rPr>
-        <w:t xml:space="preserve">הכתובת </w:t>
-      </w:r>
-      <w:r>
-        <w:t>9ad9e700</w:t>
-      </w:r>
-      <w:r>
-        <w:rPr>
-          <w:rFonts w:hint="cs"/>
-          <w:rtl/>
-        </w:rPr>
-        <w:t xml:space="preserve"> היא הבעייתית</w:t>
-      </w:r>
-      <w:r>
-        <w:rPr>
-          <w:rFonts w:hint="cs"/>
-          <w:rtl/>
-        </w:rPr>
-        <w:t xml:space="preserve">, אם נשים </w:t>
-      </w:r>
-      <w:r>
-        <w:t>1AD9E6FF</w:t>
-      </w:r>
-      <w:r>
-        <w:rPr>
-          <w:rFonts w:hint="cs"/>
-          <w:rtl/>
-        </w:rPr>
-        <w:t xml:space="preserve"> נפעיל עליו את הגאדגט השני ואז את הראשון אז נקבל את הכתובת לכן נשים בהתחלה במקום הכתובת את הקטע הבא-</w:t>
-      </w:r>
-    </w:p>
-    <w:p>
-      <w:pPr>
-        <w:pStyle w:val="ListParagraph"/>
-        <w:bidi w:val="0"/>
-      </w:pPr>
-      <w:r>
-        <w:t>6ad6e720</w:t>
-      </w:r>
-      <w:r>
-        <w:t>-not</w:t>
-      </w:r>
-    </w:p>
-    <w:p>
-      <w:pPr>
-        <w:pStyle w:val="ListParagraph"/>
-        <w:bidi w:val="0"/>
-      </w:pPr>
-      <w:r>
-        <w:t>9ad9e711</w:t>
-      </w:r>
-      <w:r>
-        <w:t>-will call the next line</w:t>
-      </w:r>
-    </w:p>
-    <w:p>
-      <w:pPr>
-        <w:pStyle w:val="ListParagraph"/>
-        <w:bidi w:val="0"/>
-      </w:pPr>
-      <w:r>
-        <w:t>6ad6e71d</w:t>
-      </w:r>
-      <w:r>
-        <w:t>-neg</w:t>
-      </w:r>
-    </w:p>
-    <w:p>
-      <w:pPr>
-        <w:pStyle w:val="ListParagraph"/>
-        <w:bidi w:val="0"/>
-      </w:pPr>
-      <w:r>
-        <w:t>1AD9E6FF</w:t>
-      </w:r>
-      <w:r>
-        <w:t>-eventually will become the address we want</w:t>
-      </w:r>
-    </w:p>
-    <w:p>
-      <w:pPr>
-        <w:pStyle w:val="ListParagraph"/>
-        <w:tabs>
-          <w:tab w:val="center" w:pos="4513"/>
-        </w:tabs>
-        <w:rPr>
-          <w:rFonts w:hint="cs"/>
-          <w:rtl/>
-        </w:rPr>
-      </w:pPr>
-      <w:r>
-        <w:rPr>
-          <w:rFonts w:hint="cs"/>
-          <w:rtl/>
-        </w:rPr>
-        <w:t>החלק הבעייתי האחר הוא ה</w:t>
-      </w:r>
-      <w:r>
-        <w:t xml:space="preserve"> </w:t>
-      </w:r>
-      <w:r>
-        <w:t>00000001</w:t>
-      </w:r>
-      <w:r>
-        <w:t xml:space="preserve"> </w:t>
-      </w:r>
-      <w:r>
-        <w:rPr>
-          <w:rFonts w:hint="cs"/>
-          <w:rtl/>
-        </w:rPr>
-        <w:t>של ה</w:t>
-      </w:r>
-      <w:r>
-        <w:t>enum</w:t>
-      </w:r>
-      <w:r>
-        <w:rPr>
-          <w:rFonts w:hint="cs"/>
-          <w:rtl/>
-        </w:rPr>
-        <w:t xml:space="preserve"> </w:t>
-      </w:r>
-    </w:p>
-    <w:p>
-      <w:pPr>
-        <w:rPr>
-          <w:rFonts w:hint="cs"/>
-          <w:rtl/>
-        </w:rPr>
-      </w:pPr>
-      <w:r>
-        <w:rPr>
-          <w:rFonts w:hint="cs"/>
-          <w:rtl/>
-        </w:rPr>
         <w:lastRenderedPageBreak/>
-        <w:t>שבמקרה הוא שווה ערך ל</w:t>
-      </w:r>
-      <w:r>
-        <w:t>not fffffffd</w:t>
-      </w:r>
-      <w:r>
-        <w:rPr>
-          <w:rFonts w:hint="cs"/>
-          <w:rtl/>
-        </w:rPr>
-        <w:t xml:space="preserve"> </w:t>
-      </w:r>
-      <w:r>
-        <w:rPr>
-          <w:rtl/>
-        </w:rPr>
-        <w:t>–</w:t>
-      </w:r>
-      <w:r>
-        <w:rPr>
-          <w:rFonts w:hint="cs"/>
-          <w:rtl/>
-        </w:rPr>
-        <w:t xml:space="preserve"> נרצה להשתמש בגאדג'ט השני שלנו, נשים לב שמקודם הייתה לנו שורה שרק דילגנו עליה, עכשיו נחליף אותה בפעולה ובגלל שהיא מדלגת על שני כתובות היא תפעל על המקום שאנו רוצים </w:t>
-      </w:r>
-    </w:p>
-    <w:p>
-      <w:pPr>
-        <w:pStyle w:val="ListParagraph"/>
-        <w:bidi w:val="0"/>
-      </w:pPr>
-      <w:r>
-        <w:t>6ad6e720-not</w:t>
-      </w:r>
-    </w:p>
-    <w:p>
-      <w:pPr>
-        <w:pStyle w:val="ListParagraph"/>
-        <w:bidi w:val="0"/>
-      </w:pPr>
-      <w:r>
-        <w:t>6ad6e720-will call the next line</w:t>
-      </w:r>
-    </w:p>
-    <w:p>
-      <w:pPr>
-        <w:pStyle w:val="ListParagraph"/>
-        <w:bidi w:val="0"/>
-      </w:pPr>
-      <w:r>
-        <w:t>6ad6e71d-neg</w:t>
-      </w:r>
-    </w:p>
-    <w:p>
-      <w:pPr>
-        <w:pStyle w:val="ListParagraph"/>
-        <w:bidi w:val="0"/>
-      </w:pPr>
-      <w:r>
-        <w:t>1AD9E6FF-eventually will become the address we want</w:t>
-      </w:r>
-      <w:r>
-        <w:br/>
-        <w:t>fffffffd- will become the enum we want</w:t>
-      </w:r>
-    </w:p>
-    <w:p>
-      <w:pPr>
-        <w:rPr>
-          <w:rtl/>
-        </w:rPr>
-      </w:pPr>
-      <w:r>
-        <w:rPr>
-          <w:rFonts w:ascii="Arial-BoldMT" w:cs="Arial-BoldMT" w:hint="cs"/>
-          <w:b/>
-          <w:bCs/>
-          <w:sz w:val="36"/>
-          <w:szCs w:val="36"/>
-          <w:rtl/>
-        </w:rPr>
         <w:t>חלק</w:t>
       </w:r>
       <w:r>

</xml_diff>